<commit_message>
upload an updated resume :)
</commit_message>
<xml_diff>
--- a/client/public/uploads/mohammad_alabandi.docx
+++ b/client/public/uploads/mohammad_alabandi.docx
@@ -184,7 +184,6 @@
                             <w:r>
                               <w:t xml:space="preserve"> </w:t>
                             </w:r>
-                            <w:proofErr w:type="spellStart"/>
                             <w:r>
                               <w:t>Java</w:t>
                             </w:r>
@@ -192,11 +191,7 @@
                               <w:t>s</w:t>
                             </w:r>
                             <w:r>
-                              <w:t>cript</w:t>
-                            </w:r>
-                            <w:proofErr w:type="spellEnd"/>
-                            <w:r>
-                              <w:t xml:space="preserve"> · </w:t>
+                              <w:t xml:space="preserve">cript · </w:t>
                             </w:r>
                             <w:r>
                               <w:t xml:space="preserve">React.JS </w:t>
@@ -211,15 +206,7 @@
                               <w:t>A/B Testing · Web Analytics · SEO · Responsive Web Design ·</w:t>
                             </w:r>
                             <w:r>
-                              <w:t xml:space="preserve"> </w:t>
-                            </w:r>
-                            <w:proofErr w:type="spellStart"/>
-                            <w:r>
-                              <w:t>JQuery</w:t>
-                            </w:r>
-                            <w:proofErr w:type="spellEnd"/>
-                            <w:r>
-                              <w:t xml:space="preserve"> </w:t>
+                              <w:t xml:space="preserve"> JQuery </w:t>
                             </w:r>
                             <w:r>
                               <w:t>·</w:t>
@@ -491,7 +478,6 @@
                       <w:r>
                         <w:t xml:space="preserve"> </w:t>
                       </w:r>
-                      <w:proofErr w:type="spellStart"/>
                       <w:r>
                         <w:t>Java</w:t>
                       </w:r>
@@ -499,11 +485,7 @@
                         <w:t>s</w:t>
                       </w:r>
                       <w:r>
-                        <w:t>cript</w:t>
-                      </w:r>
-                      <w:proofErr w:type="spellEnd"/>
-                      <w:r>
-                        <w:t xml:space="preserve"> · </w:t>
+                        <w:t xml:space="preserve">cript · </w:t>
                       </w:r>
                       <w:r>
                         <w:t xml:space="preserve">React.JS </w:t>
@@ -518,15 +500,7 @@
                         <w:t>A/B Testing · Web Analytics · SEO · Responsive Web Design ·</w:t>
                       </w:r>
                       <w:r>
-                        <w:t xml:space="preserve"> </w:t>
-                      </w:r>
-                      <w:proofErr w:type="spellStart"/>
-                      <w:r>
-                        <w:t>JQuery</w:t>
-                      </w:r>
-                      <w:proofErr w:type="spellEnd"/>
-                      <w:r>
-                        <w:t xml:space="preserve"> </w:t>
+                        <w:t xml:space="preserve"> JQuery </w:t>
                       </w:r>
                       <w:r>
                         <w:t>·</w:t>
@@ -770,10 +744,16 @@
           <w:szCs w:val="21"/>
           <w:shd w:val="clear" w:color="auto" w:fill="FFFFFF"/>
         </w:rPr>
-        <w:t>Implement</w:t>
-      </w:r>
-      <w:bookmarkStart w:id="0" w:name="_GoBack"/>
-      <w:bookmarkEnd w:id="0"/>
+        <w:t>Implemented react-metrics on a Single Page Application to track user engagement, and conversion metrics to help the business teams make data driven decisions.</w:t>
+      </w:r>
+      <w:r>
+        <w:rPr>
+          <w:rFonts w:ascii="Segoe UI" w:hAnsi="Segoe UI" w:cs="Segoe UI"/>
+          <w:sz w:val="21"/>
+          <w:szCs w:val="21"/>
+        </w:rPr>
+        <w:br/>
+      </w:r>
       <w:r>
         <w:rPr>
           <w:rFonts w:ascii="Segoe UI" w:hAnsi="Segoe UI" w:cs="Segoe UI"/>
@@ -781,44 +761,7 @@
           <w:szCs w:val="21"/>
           <w:shd w:val="clear" w:color="auto" w:fill="FFFFFF"/>
         </w:rPr>
-        <w:t>ed react-metrics on a Single Page Application to track user engagement, and conversion metrics to help the business teams make data driven decisions.</w:t>
-      </w:r>
-      <w:r>
-        <w:rPr>
-          <w:rFonts w:ascii="Segoe UI" w:hAnsi="Segoe UI" w:cs="Segoe UI"/>
-          <w:sz w:val="21"/>
-          <w:szCs w:val="21"/>
-        </w:rPr>
-        <w:br/>
-      </w:r>
-      <w:r>
-        <w:rPr>
-          <w:rFonts w:ascii="Segoe UI" w:hAnsi="Segoe UI" w:cs="Segoe UI"/>
-          <w:sz w:val="21"/>
-          <w:szCs w:val="21"/>
-          <w:shd w:val="clear" w:color="auto" w:fill="FFFFFF"/>
-        </w:rPr>
-        <w:t xml:space="preserve"># Integrated Optimizely's Dynamic Website Support into a React Web Application that enables </w:t>
-      </w:r>
-      <w:proofErr w:type="gramStart"/>
-      <w:r>
-        <w:rPr>
-          <w:rFonts w:ascii="Segoe UI" w:hAnsi="Segoe UI" w:cs="Segoe UI"/>
-          <w:sz w:val="21"/>
-          <w:szCs w:val="21"/>
-          <w:shd w:val="clear" w:color="auto" w:fill="FFFFFF"/>
-        </w:rPr>
-        <w:t>conducting, and</w:t>
-      </w:r>
-      <w:proofErr w:type="gramEnd"/>
-      <w:r>
-        <w:rPr>
-          <w:rFonts w:ascii="Segoe UI" w:hAnsi="Segoe UI" w:cs="Segoe UI"/>
-          <w:sz w:val="21"/>
-          <w:szCs w:val="21"/>
-          <w:shd w:val="clear" w:color="auto" w:fill="FFFFFF"/>
-        </w:rPr>
-        <w:t xml:space="preserve"> building optimized A/B tests campaigns on a Single Page Application. </w:t>
+        <w:t># Integrated Optimizely's Dynamic Website Support into a React Web Application that enables conducting, and building optimized A/B tests campaigns on a Single Page Application. </w:t>
       </w:r>
     </w:p>
     <w:p>
@@ -1005,9 +948,16 @@
           <w:szCs w:val="21"/>
           <w:shd w:val="clear" w:color="auto" w:fill="FFFFFF"/>
         </w:rPr>
-        <w:t xml:space="preserve"># Underlying front-end eCommerce code base and utilize available web services and APIs to implement front end optimizations that sync with </w:t>
-      </w:r>
-      <w:proofErr w:type="spellStart"/>
+        <w:t># Underlying front-end eCommerce code base and utilize available web services and APIs to implement front end optimizations that sync with Websphere backend.</w:t>
+      </w:r>
+      <w:r>
+        <w:rPr>
+          <w:rFonts w:ascii="Segoe UI" w:hAnsi="Segoe UI" w:cs="Segoe UI"/>
+          <w:sz w:val="21"/>
+          <w:szCs w:val="21"/>
+        </w:rPr>
+        <w:br/>
+      </w:r>
       <w:r>
         <w:rPr>
           <w:rFonts w:ascii="Segoe UI" w:hAnsi="Segoe UI" w:cs="Segoe UI"/>
@@ -1015,9 +965,16 @@
           <w:szCs w:val="21"/>
           <w:shd w:val="clear" w:color="auto" w:fill="FFFFFF"/>
         </w:rPr>
-        <w:t>Websphere</w:t>
-      </w:r>
-      <w:proofErr w:type="spellEnd"/>
+        <w:t># Contribute actively in product development activities which include investigating, designing, coding and testing.</w:t>
+      </w:r>
+      <w:r>
+        <w:rPr>
+          <w:rFonts w:ascii="Segoe UI" w:hAnsi="Segoe UI" w:cs="Segoe UI"/>
+          <w:sz w:val="21"/>
+          <w:szCs w:val="21"/>
+        </w:rPr>
+        <w:br/>
+      </w:r>
       <w:r>
         <w:rPr>
           <w:rFonts w:ascii="Segoe UI" w:hAnsi="Segoe UI" w:cs="Segoe UI"/>
@@ -1025,61 +982,7 @@
           <w:szCs w:val="21"/>
           <w:shd w:val="clear" w:color="auto" w:fill="FFFFFF"/>
         </w:rPr>
-        <w:t xml:space="preserve"> backend.</w:t>
-      </w:r>
-      <w:r>
-        <w:rPr>
-          <w:rFonts w:ascii="Segoe UI" w:hAnsi="Segoe UI" w:cs="Segoe UI"/>
-          <w:sz w:val="21"/>
-          <w:szCs w:val="21"/>
-        </w:rPr>
-        <w:br/>
-      </w:r>
-      <w:r>
-        <w:rPr>
-          <w:rFonts w:ascii="Segoe UI" w:hAnsi="Segoe UI" w:cs="Segoe UI"/>
-          <w:sz w:val="21"/>
-          <w:szCs w:val="21"/>
-          <w:shd w:val="clear" w:color="auto" w:fill="FFFFFF"/>
-        </w:rPr>
-        <w:t># Contribute actively in product development activities which include investigating, designing, coding and testing.</w:t>
-      </w:r>
-      <w:r>
-        <w:rPr>
-          <w:rFonts w:ascii="Segoe UI" w:hAnsi="Segoe UI" w:cs="Segoe UI"/>
-          <w:sz w:val="21"/>
-          <w:szCs w:val="21"/>
-        </w:rPr>
-        <w:br/>
-      </w:r>
-      <w:r>
-        <w:rPr>
-          <w:rFonts w:ascii="Segoe UI" w:hAnsi="Segoe UI" w:cs="Segoe UI"/>
-          <w:sz w:val="21"/>
-          <w:szCs w:val="21"/>
-          <w:shd w:val="clear" w:color="auto" w:fill="FFFFFF"/>
-        </w:rPr>
-        <w:t xml:space="preserve"># Involved in creating Restful APIs using </w:t>
-      </w:r>
-      <w:proofErr w:type="spellStart"/>
-      <w:r>
-        <w:rPr>
-          <w:rFonts w:ascii="Segoe UI" w:hAnsi="Segoe UI" w:cs="Segoe UI"/>
-          <w:sz w:val="21"/>
-          <w:szCs w:val="21"/>
-          <w:shd w:val="clear" w:color="auto" w:fill="FFFFFF"/>
-        </w:rPr>
-        <w:t>Javascript</w:t>
-      </w:r>
-      <w:proofErr w:type="spellEnd"/>
-      <w:r>
-        <w:rPr>
-          <w:rFonts w:ascii="Segoe UI" w:hAnsi="Segoe UI" w:cs="Segoe UI"/>
-          <w:sz w:val="21"/>
-          <w:szCs w:val="21"/>
-          <w:shd w:val="clear" w:color="auto" w:fill="FFFFFF"/>
-        </w:rPr>
-        <w:t xml:space="preserve"> based framework node.js and express.js</w:t>
+        <w:t># Involved in creating Restful APIs using Javascript based framework node.js and express.js</w:t>
       </w:r>
     </w:p>
     <w:sdt>
@@ -1206,15 +1109,7 @@
         <w:t>“</w:t>
       </w:r>
       <w:r>
-        <w:t xml:space="preserve">Mohammad (Moe) is an incredibly talented individual! His eye for both the little details as well as the bigger picture has made him an invaluable member of the experimentation team at HP. He has a fantastic understanding of the business and consistently adds value by making recommendations for user experience and development that help improve the customer experience. He keeps projects on </w:t>
-      </w:r>
-      <w:proofErr w:type="gramStart"/>
-      <w:r>
-        <w:t>track, and</w:t>
-      </w:r>
-      <w:proofErr w:type="gramEnd"/>
-      <w:r>
-        <w:t xml:space="preserve"> is always one step ahead as he anticipates the needs of the business and the customer throughout the development process</w:t>
+        <w:t>Mohammad (Moe) is an incredibly talented individual! His eye for both the little details as well as the bigger picture has made him an invaluable member of the experimentation team at HP. He has a fantastic understanding of the business and consistently adds value by making recommendations for user experience and development that help improve the customer experience. He keeps projects on track, and is always one step ahead as he anticipates the needs of the business and the customer throughout the development process</w:t>
       </w:r>
       <w:r>
         <w:t>.</w:t>
@@ -1222,20 +1117,8 @@
       <w:r>
         <w:t>”</w:t>
       </w:r>
-    </w:p>
-    <w:p>
-      <w:pPr>
-        <w:pStyle w:val="ContactInfo"/>
-      </w:pPr>
-      <w:r>
-        <w:t xml:space="preserve">Email: </w:t>
-      </w:r>
-      <w:r>
-        <w:rPr>
-          <w:rStyle w:val="Hyperlink"/>
-        </w:rPr>
-        <w:t>erin.aldinger@hp.com</w:t>
-      </w:r>
+      <w:bookmarkStart w:id="0" w:name="_GoBack"/>
+      <w:bookmarkEnd w:id="0"/>
     </w:p>
     <w:sectPr>
       <w:headerReference w:type="default" r:id="rId11"/>
@@ -2125,6 +2008,7 @@
   <w:style w:type="character" w:default="1" w:styleId="DefaultParagraphFont">
     <w:name w:val="Default Paragraph Font"/>
     <w:uiPriority w:val="1"/>
+    <w:semiHidden/>
     <w:unhideWhenUsed/>
   </w:style>
   <w:style w:type="table" w:default="1" w:styleId="TableNormal">
@@ -2753,6 +2637,7 @@
     <w:rsid w:val="003B6BC3"/>
     <w:rsid w:val="006D7A98"/>
     <w:rsid w:val="009A4D4F"/>
+    <w:rsid w:val="00A971B5"/>
     <w:rsid w:val="00FA47D4"/>
   </w:rsids>
   <m:mathPr>

</xml_diff>